<commit_message>
Fixed null Course meeting days exception message
</commit_message>
<xml_diff>
--- a/PackScheduler/project-docs/CSC216_L7_BBTP.docx
+++ b/PackScheduler/project-docs/CSC216_L7_BBTP.docx
@@ -16538,8 +16538,16 @@
                 <w:b/>
               </w:rPr>
               <w:lastRenderedPageBreak/>
-              <w:t>A dialogue box pops up with no message, just an OK button</w:t>
-            </w:r>
+              <w:t xml:space="preserve">A dialogue box pops up </w:t>
+            </w:r>
+            <w:r>
+              <w:rPr>
+                <w:b/>
+              </w:rPr>
+              <w:t>stating “Invalid meeting days”</w:t>
+            </w:r>
+            <w:bookmarkStart w:id="2" w:name="_GoBack"/>
+            <w:bookmarkEnd w:id="2"/>
           </w:p>
         </w:tc>
       </w:tr>
@@ -22272,6 +22280,7 @@
               <w:spacing w:line="240" w:lineRule="auto"/>
             </w:pPr>
             <w:r>
+              <w:lastRenderedPageBreak/>
               <w:t>T45: Add Courses</w:t>
             </w:r>
           </w:p>
@@ -23613,27 +23622,10 @@
                 <w:b/>
                 <w:bCs/>
               </w:rPr>
-              <w:t>116-00</w:t>
-            </w:r>
-            <w:r>
-              <w:rPr>
-                <w:b/>
-                <w:bCs/>
-              </w:rPr>
-              <w:t>3</w:t>
-            </w:r>
-            <w:r>
-              <w:rPr>
-                <w:b/>
-                <w:bCs/>
-              </w:rPr>
-              <w:t xml:space="preserve"> </w:t>
-            </w:r>
-            <w:r>
-              <w:t xml:space="preserve">in the </w:t>
-            </w:r>
-            <w:r>
-              <w:t>Schedule pane</w:t>
+              <w:t xml:space="preserve">116-003 </w:t>
+            </w:r>
+            <w:r>
+              <w:t>in the Schedule pane</w:t>
             </w:r>
           </w:p>
           <w:p>
@@ -23757,19 +23749,7 @@
               <w:rPr>
                 <w:bCs/>
               </w:rPr>
-              <w:t xml:space="preserve"> </w:t>
-            </w:r>
-            <w:r>
-              <w:rPr>
-                <w:bCs/>
-              </w:rPr>
-              <w:t>three</w:t>
-            </w:r>
-            <w:r>
-              <w:rPr>
-                <w:bCs/>
-              </w:rPr>
-              <w:t xml:space="preserve"> courses</w:t>
+              <w:t xml:space="preserve"> three courses</w:t>
             </w:r>
             <w:r>
               <w:rPr>
@@ -24281,7 +24261,6 @@
               </w:pBdr>
               <w:spacing w:line="240" w:lineRule="auto"/>
             </w:pPr>
-            <w:bookmarkStart w:id="2" w:name="_GoBack"/>
             <w:r>
               <w:t>T49:</w:t>
             </w:r>
@@ -24702,7 +24681,6 @@
           </w:p>
         </w:tc>
       </w:tr>
-      <w:bookmarkEnd w:id="2"/>
     </w:tbl>
     <w:p>
       <w:pPr>

</xml_diff>